<commit_message>
I have added the Policies and Tactic section here check it out and update me
</commit_message>
<xml_diff>
--- a/MSO TDD.docx
+++ b/MSO TDD.docx
@@ -5453,6 +5453,8 @@
         <w:lastRenderedPageBreak/>
         <w:t>Layered architecture which is based on interfacing of subsystems and organize them in layers.  Though it allows replacement of entire layers so long as the interface is maintained, providing a clean separation between layers is often difficult and a high-level layer may have to interact directly with lower-level layers rather than through the layer immediately below it. Performance can be a problem because of multiple levels of interpretation of a service request as it is processed at each layer.</w:t>
       </w:r>
+      <w:bookmarkStart w:id="17" w:name="_GoBack"/>
+      <w:bookmarkEnd w:id="17"/>
     </w:p>
     <w:p>
       <w:pPr>
@@ -5466,130 +5468,6 @@
           <w:szCs w:val="24"/>
         </w:rPr>
         <w:t>Pipe and filter architecture where functional transformations process their inputs to produce outputs. Though it is easy to understand and supports transformation reuse, the format for data transfer has to be agreed upon between communicating transformation</w:t>
-      </w:r>
-    </w:p>
-    <w:p>
-      <w:pPr>
-        <w:spacing w:line="360" w:lineRule="auto"/>
-        <w:jc w:val="both"/>
-        <w:rPr>
-          <w:rFonts w:ascii="Times New Roman" w:hAnsi="Times New Roman" w:cs="Times New Roman"/>
-          <w:sz w:val="24"/>
-          <w:szCs w:val="24"/>
-        </w:rPr>
-      </w:pPr>
-      <w:r>
-        <w:rPr>
-          <w:rFonts w:ascii="Times New Roman" w:hAnsi="Times New Roman" w:cs="Times New Roman"/>
-          <w:sz w:val="24"/>
-          <w:szCs w:val="24"/>
-        </w:rPr>
-        <w:t xml:space="preserve">In this documentation we considered the use of R </w:t>
-      </w:r>
-      <w:r>
-        <w:rPr>
-          <w:rFonts w:ascii="Times New Roman" w:hAnsi="Times New Roman" w:cs="Times New Roman"/>
-          <w:sz w:val="24"/>
-          <w:szCs w:val="24"/>
-        </w:rPr>
-        <w:t xml:space="preserve">data analysis </w:t>
-      </w:r>
-      <w:r>
-        <w:rPr>
-          <w:rFonts w:ascii="Times New Roman" w:hAnsi="Times New Roman" w:cs="Times New Roman"/>
-          <w:sz w:val="24"/>
-          <w:szCs w:val="24"/>
-        </w:rPr>
-        <w:t>programming language because of the following.</w:t>
-      </w:r>
-    </w:p>
-    <w:p>
-      <w:pPr>
-        <w:spacing w:line="360" w:lineRule="auto"/>
-        <w:jc w:val="both"/>
-        <w:rPr>
-          <w:rFonts w:ascii="Times New Roman" w:hAnsi="Times New Roman" w:cs="Times New Roman"/>
-          <w:sz w:val="24"/>
-          <w:szCs w:val="24"/>
-        </w:rPr>
-      </w:pPr>
-      <w:r>
-        <w:rPr>
-          <w:rFonts w:ascii="Times New Roman" w:hAnsi="Times New Roman" w:cs="Times New Roman"/>
-          <w:sz w:val="24"/>
-          <w:szCs w:val="24"/>
-        </w:rPr>
-        <w:t>R's functionality is developed with statisticians in mind, thereby giving it field-specific advantages such as great features for data visualization. It focuses on better, User friendly data analysis, graphical models and statistics.</w:t>
-      </w:r>
-      <w:r>
-        <w:rPr>
-          <w:rFonts w:ascii="Times New Roman" w:hAnsi="Times New Roman" w:cs="Times New Roman"/>
-          <w:sz w:val="24"/>
-          <w:szCs w:val="24"/>
-        </w:rPr>
-        <w:t xml:space="preserve"> </w:t>
-      </w:r>
-    </w:p>
-    <w:p>
-      <w:pPr>
-        <w:spacing w:line="360" w:lineRule="auto"/>
-        <w:jc w:val="both"/>
-        <w:rPr>
-          <w:rFonts w:ascii="Times New Roman" w:hAnsi="Times New Roman" w:cs="Times New Roman"/>
-          <w:sz w:val="24"/>
-          <w:szCs w:val="24"/>
-        </w:rPr>
-      </w:pPr>
-      <w:r>
-        <w:rPr>
-          <w:rFonts w:ascii="Times New Roman" w:hAnsi="Times New Roman" w:cs="Times New Roman"/>
-          <w:sz w:val="24"/>
-          <w:szCs w:val="24"/>
-        </w:rPr>
-        <w:t>With R, statistical models can be written with only a few lines of code.</w:t>
-      </w:r>
-      <w:r>
-        <w:rPr>
-          <w:rFonts w:ascii="Times New Roman" w:hAnsi="Times New Roman" w:cs="Times New Roman"/>
-          <w:sz w:val="24"/>
-          <w:szCs w:val="24"/>
-        </w:rPr>
-        <w:t xml:space="preserve"> </w:t>
-      </w:r>
-    </w:p>
-    <w:p>
-      <w:pPr>
-        <w:spacing w:line="360" w:lineRule="auto"/>
-        <w:jc w:val="both"/>
-        <w:rPr>
-          <w:rFonts w:ascii="Times New Roman" w:hAnsi="Times New Roman" w:cs="Times New Roman"/>
-          <w:sz w:val="24"/>
-          <w:szCs w:val="24"/>
-        </w:rPr>
-      </w:pPr>
-      <w:r>
-        <w:rPr>
-          <w:rFonts w:ascii="Times New Roman" w:hAnsi="Times New Roman" w:cs="Times New Roman"/>
-          <w:sz w:val="24"/>
-          <w:szCs w:val="24"/>
-        </w:rPr>
-        <w:t>Other data analysis programming languages like python where considered though were not taken because</w:t>
-      </w:r>
-      <w:r>
-        <w:rPr>
-          <w:rFonts w:ascii="Times New Roman" w:hAnsi="Times New Roman" w:cs="Times New Roman"/>
-          <w:sz w:val="24"/>
-          <w:szCs w:val="24"/>
-        </w:rPr>
-        <w:t xml:space="preserve"> R has bigger community support than these options</w:t>
-      </w:r>
-      <w:r>
-        <w:rPr>
-          <w:rFonts w:ascii="Times New Roman" w:hAnsi="Times New Roman" w:cs="Times New Roman"/>
-          <w:sz w:val="24"/>
-          <w:szCs w:val="24"/>
-        </w:rPr>
-        <w:t>.</w:t>
       </w:r>
     </w:p>
     <w:p>
@@ -5670,7 +5548,7 @@
           <w:szCs w:val="36"/>
         </w:rPr>
       </w:pPr>
-      <w:bookmarkStart w:id="17" w:name="_Toc518368406"/>
+      <w:bookmarkStart w:id="18" w:name="_Toc518368406"/>
       <w:r>
         <w:rPr>
           <w:rFonts w:ascii="Times New Roman" w:hAnsi="Times New Roman" w:cs="Times New Roman"/>
@@ -5690,7 +5568,7 @@
         </w:rPr>
         <w:t>ure</w:t>
       </w:r>
-      <w:bookmarkEnd w:id="17"/>
+      <w:bookmarkEnd w:id="18"/>
     </w:p>
     <w:p>
       <w:pPr>
@@ -5701,7 +5579,7 @@
           <w:szCs w:val="32"/>
         </w:rPr>
       </w:pPr>
-      <w:bookmarkStart w:id="18" w:name="_Toc518368407"/>
+      <w:bookmarkStart w:id="19" w:name="_Toc518368407"/>
       <w:r>
         <w:rPr>
           <w:sz w:val="32"/>
@@ -5709,7 +5587,7 @@
         </w:rPr>
         <w:t>Architectural diagram</w:t>
       </w:r>
-      <w:bookmarkEnd w:id="18"/>
+      <w:bookmarkEnd w:id="19"/>
     </w:p>
     <w:p>
       <w:pPr>
@@ -5775,7 +5653,7 @@
           <w:rFonts w:ascii="Times New Roman" w:hAnsi="Times New Roman" w:cs="Times New Roman"/>
         </w:rPr>
       </w:pPr>
-      <w:bookmarkStart w:id="19" w:name="_Toc518368105"/>
+      <w:bookmarkStart w:id="20" w:name="_Toc518368105"/>
       <w:r>
         <w:rPr>
           <w:rFonts w:ascii="Times New Roman" w:hAnsi="Times New Roman" w:cs="Times New Roman"/>
@@ -5819,7 +5697,7 @@
         </w:rPr>
         <w:t xml:space="preserve"> MSO System architecture</w:t>
       </w:r>
-      <w:bookmarkEnd w:id="19"/>
+      <w:bookmarkEnd w:id="20"/>
     </w:p>
     <w:p>
       <w:pPr>
@@ -5867,7 +5745,7 @@
           <w:szCs w:val="32"/>
         </w:rPr>
       </w:pPr>
-      <w:bookmarkStart w:id="20" w:name="_Toc518368408"/>
+      <w:bookmarkStart w:id="21" w:name="_Toc518368408"/>
       <w:r>
         <w:rPr>
           <w:sz w:val="32"/>
@@ -5876,18 +5754,18 @@
         <w:lastRenderedPageBreak/>
         <w:t>Decomposition description</w:t>
       </w:r>
-      <w:bookmarkEnd w:id="20"/>
+      <w:bookmarkEnd w:id="21"/>
     </w:p>
     <w:p>
       <w:pPr>
         <w:pStyle w:val="Heading3"/>
         <w:spacing w:line="360" w:lineRule="auto"/>
       </w:pPr>
-      <w:bookmarkStart w:id="21" w:name="_Toc518368409"/>
+      <w:bookmarkStart w:id="22" w:name="_Toc518368409"/>
       <w:r>
         <w:t>Context diagram</w:t>
       </w:r>
-      <w:bookmarkEnd w:id="21"/>
+      <w:bookmarkEnd w:id="22"/>
     </w:p>
     <w:p>
       <w:pPr>
@@ -5946,34 +5824,47 @@
         <w:pStyle w:val="Caption"/>
         <w:spacing w:line="360" w:lineRule="auto"/>
       </w:pPr>
-      <w:bookmarkStart w:id="22" w:name="_Toc518368106"/>
+      <w:bookmarkStart w:id="23" w:name="_Toc518368106"/>
       <w:r>
         <w:t xml:space="preserve">Figure </w:t>
       </w:r>
-      <w:fldSimple w:instr=" SEQ Figure \* ARABIC ">
-        <w:r>
-          <w:rPr>
-            <w:noProof/>
-          </w:rPr>
-          <w:t>2</w:t>
-        </w:r>
-      </w:fldSimple>
+      <w:r>
+        <w:fldChar w:fldCharType="begin"/>
+      </w:r>
+      <w:r>
+        <w:instrText xml:space="preserve"> SEQ Figure \* ARABIC </w:instrText>
+      </w:r>
+      <w:r>
+        <w:fldChar w:fldCharType="separate"/>
+      </w:r>
+      <w:r>
+        <w:rPr>
+          <w:noProof/>
+        </w:rPr>
+        <w:t>2</w:t>
+      </w:r>
+      <w:r>
+        <w:rPr>
+          <w:noProof/>
+        </w:rPr>
+        <w:fldChar w:fldCharType="end"/>
+      </w:r>
       <w:r>
         <w:t xml:space="preserve"> MSO system context diagram</w:t>
       </w:r>
-      <w:bookmarkEnd w:id="22"/>
+      <w:bookmarkEnd w:id="23"/>
     </w:p>
     <w:p>
       <w:pPr>
         <w:pStyle w:val="Heading3"/>
         <w:spacing w:line="360" w:lineRule="auto"/>
       </w:pPr>
-      <w:bookmarkStart w:id="23" w:name="_Toc518368410"/>
+      <w:bookmarkStart w:id="24" w:name="_Toc518368410"/>
       <w:r>
         <w:lastRenderedPageBreak/>
         <w:t>Level 1 Data flow diagram</w:t>
       </w:r>
-      <w:bookmarkEnd w:id="23"/>
+      <w:bookmarkEnd w:id="24"/>
     </w:p>
     <w:p>
       <w:pPr>
@@ -6032,18 +5923,31 @@
         <w:pStyle w:val="Caption"/>
         <w:spacing w:line="360" w:lineRule="auto"/>
       </w:pPr>
-      <w:bookmarkStart w:id="24" w:name="_Toc518368107"/>
+      <w:bookmarkStart w:id="25" w:name="_Toc518368107"/>
       <w:r>
         <w:t xml:space="preserve">Figure </w:t>
       </w:r>
-      <w:fldSimple w:instr=" SEQ Figure \* ARABIC ">
-        <w:r>
-          <w:rPr>
-            <w:noProof/>
-          </w:rPr>
-          <w:t>3</w:t>
-        </w:r>
-      </w:fldSimple>
+      <w:r>
+        <w:fldChar w:fldCharType="begin"/>
+      </w:r>
+      <w:r>
+        <w:instrText xml:space="preserve"> SEQ Figure \* ARABIC </w:instrText>
+      </w:r>
+      <w:r>
+        <w:fldChar w:fldCharType="separate"/>
+      </w:r>
+      <w:r>
+        <w:rPr>
+          <w:noProof/>
+        </w:rPr>
+        <w:t>3</w:t>
+      </w:r>
+      <w:r>
+        <w:rPr>
+          <w:noProof/>
+        </w:rPr>
+        <w:fldChar w:fldCharType="end"/>
+      </w:r>
       <w:r>
         <w:t xml:space="preserve"> MSO</w:t>
       </w:r>
@@ -6053,22 +5957,11 @@
       <w:r>
         <w:t xml:space="preserve"> level 1 data flow diagram</w:t>
       </w:r>
-      <w:bookmarkEnd w:id="24"/>
-    </w:p>
-    <w:p>
-      <w:pPr>
-        <w:spacing w:line="360" w:lineRule="auto"/>
-        <w:rPr>
-          <w:rFonts w:ascii="Times New Roman" w:hAnsi="Times New Roman" w:cs="Times New Roman"/>
-          <w:sz w:val="24"/>
-          <w:szCs w:val="24"/>
-        </w:rPr>
-      </w:pPr>
+      <w:bookmarkEnd w:id="25"/>
     </w:p>
     <w:p>
       <w:pPr>
         <w:pStyle w:val="Heading1"/>
-        <w:spacing w:line="360" w:lineRule="auto"/>
         <w:rPr>
           <w:rFonts w:ascii="Times New Roman" w:hAnsi="Times New Roman" w:cs="Times New Roman"/>
           <w:b/>
@@ -6076,7 +5969,6 @@
           <w:szCs w:val="36"/>
         </w:rPr>
       </w:pPr>
-      <w:bookmarkStart w:id="25" w:name="_Toc518368411"/>
       <w:r>
         <w:rPr>
           <w:rFonts w:ascii="Times New Roman" w:hAnsi="Times New Roman" w:cs="Times New Roman"/>
@@ -6084,9 +5976,373 @@
           <w:sz w:val="36"/>
           <w:szCs w:val="36"/>
         </w:rPr>
+        <w:t>Policies and Tactics</w:t>
+      </w:r>
+    </w:p>
+    <w:p>
+      <w:pPr>
+        <w:pStyle w:val="Heading2"/>
+      </w:pPr>
+      <w:r>
+        <w:t>Choice of language</w:t>
+      </w:r>
+    </w:p>
+    <w:p>
+      <w:pPr>
+        <w:spacing w:line="360" w:lineRule="auto"/>
+        <w:jc w:val="both"/>
+        <w:rPr>
+          <w:rFonts w:ascii="Times New Roman" w:hAnsi="Times New Roman" w:cs="Times New Roman"/>
+          <w:sz w:val="24"/>
+          <w:szCs w:val="24"/>
+        </w:rPr>
+      </w:pPr>
+      <w:r>
+        <w:rPr>
+          <w:rFonts w:ascii="Times New Roman" w:hAnsi="Times New Roman" w:cs="Times New Roman"/>
+          <w:sz w:val="24"/>
+          <w:szCs w:val="24"/>
+        </w:rPr>
+        <w:t>In this documentation we considered the use of R data analysis programming language because of the following</w:t>
+      </w:r>
+      <w:r>
+        <w:rPr>
+          <w:rFonts w:ascii="Times New Roman" w:hAnsi="Times New Roman" w:cs="Times New Roman"/>
+          <w:sz w:val="24"/>
+          <w:szCs w:val="24"/>
+        </w:rPr>
+        <w:t xml:space="preserve"> reason</w:t>
+      </w:r>
+      <w:r>
+        <w:rPr>
+          <w:rFonts w:ascii="Times New Roman" w:hAnsi="Times New Roman" w:cs="Times New Roman"/>
+          <w:sz w:val="24"/>
+          <w:szCs w:val="24"/>
+        </w:rPr>
+        <w:t>.</w:t>
+      </w:r>
+      <w:r>
+        <w:rPr>
+          <w:rFonts w:ascii="Times New Roman" w:hAnsi="Times New Roman" w:cs="Times New Roman"/>
+          <w:sz w:val="24"/>
+          <w:szCs w:val="24"/>
+        </w:rPr>
+        <w:t xml:space="preserve"> </w:t>
+      </w:r>
+    </w:p>
+    <w:p>
+      <w:pPr>
+        <w:spacing w:line="360" w:lineRule="auto"/>
+        <w:jc w:val="both"/>
+        <w:rPr>
+          <w:rFonts w:ascii="Times New Roman" w:hAnsi="Times New Roman" w:cs="Times New Roman"/>
+          <w:sz w:val="24"/>
+          <w:szCs w:val="24"/>
+        </w:rPr>
+      </w:pPr>
+      <w:r>
+        <w:rPr>
+          <w:rFonts w:ascii="Times New Roman" w:hAnsi="Times New Roman" w:cs="Times New Roman"/>
+          <w:sz w:val="24"/>
+          <w:szCs w:val="24"/>
+        </w:rPr>
+        <w:t>R's functionality is developed with statisticians in mind, thereby giving it field-specific advantages such as great features for data visualization. It focuses on better, User friendly data analysis, graphical models and statistics.</w:t>
+      </w:r>
+      <w:r>
+        <w:rPr>
+          <w:rFonts w:ascii="Times New Roman" w:hAnsi="Times New Roman" w:cs="Times New Roman"/>
+          <w:sz w:val="24"/>
+          <w:szCs w:val="24"/>
+        </w:rPr>
+        <w:t xml:space="preserve"> </w:t>
+      </w:r>
+      <w:r>
+        <w:rPr>
+          <w:rFonts w:ascii="Times New Roman" w:hAnsi="Times New Roman" w:cs="Times New Roman"/>
+          <w:sz w:val="24"/>
+          <w:szCs w:val="24"/>
+        </w:rPr>
+        <w:t>With R, statistical models can be written with only a few lines of code.</w:t>
+      </w:r>
+      <w:r>
+        <w:rPr>
+          <w:rFonts w:ascii="Times New Roman" w:hAnsi="Times New Roman" w:cs="Times New Roman"/>
+          <w:sz w:val="24"/>
+          <w:szCs w:val="24"/>
+        </w:rPr>
+        <w:t xml:space="preserve"> </w:t>
+      </w:r>
+      <w:r>
+        <w:rPr>
+          <w:rFonts w:ascii="Times New Roman" w:hAnsi="Times New Roman" w:cs="Times New Roman"/>
+          <w:sz w:val="24"/>
+          <w:szCs w:val="24"/>
+        </w:rPr>
+        <w:t>Other data analysis programming languages like python where considered though were not taken because R has bigger community support than these options.</w:t>
+      </w:r>
+    </w:p>
+    <w:p>
+      <w:pPr>
+        <w:pStyle w:val="Heading2"/>
+      </w:pPr>
+      <w:r>
+        <w:t xml:space="preserve">Plans for ensuring requirements traceability </w:t>
+      </w:r>
+    </w:p>
+    <w:p>
+      <w:pPr>
+        <w:spacing w:line="360" w:lineRule="auto"/>
+        <w:jc w:val="both"/>
+        <w:rPr>
+          <w:rFonts w:ascii="Times New Roman" w:hAnsi="Times New Roman" w:cs="Times New Roman"/>
+          <w:sz w:val="24"/>
+          <w:szCs w:val="24"/>
+        </w:rPr>
+      </w:pPr>
+      <w:r>
+        <w:rPr>
+          <w:rFonts w:ascii="Times New Roman" w:hAnsi="Times New Roman" w:cs="Times New Roman"/>
+          <w:sz w:val="24"/>
+          <w:szCs w:val="24"/>
+        </w:rPr>
+        <w:t xml:space="preserve">Requirements traceability will be ensured with the </w:t>
+      </w:r>
+      <w:r>
+        <w:rPr>
+          <w:rFonts w:ascii="Times New Roman" w:hAnsi="Times New Roman" w:cs="Times New Roman"/>
+          <w:sz w:val="24"/>
+          <w:szCs w:val="24"/>
+        </w:rPr>
+        <w:t xml:space="preserve">SRS document </w:t>
+      </w:r>
+      <w:r>
+        <w:rPr>
+          <w:rFonts w:ascii="Times New Roman" w:hAnsi="Times New Roman" w:cs="Times New Roman"/>
+          <w:sz w:val="24"/>
+          <w:szCs w:val="24"/>
+        </w:rPr>
+        <w:t xml:space="preserve">that </w:t>
+      </w:r>
+      <w:r>
+        <w:rPr>
+          <w:rFonts w:ascii="Times New Roman" w:hAnsi="Times New Roman" w:cs="Times New Roman"/>
+          <w:sz w:val="24"/>
+          <w:szCs w:val="24"/>
+        </w:rPr>
+        <w:t xml:space="preserve">was provided and all the requirements specified in the document have been applied in the design. Also </w:t>
+      </w:r>
+      <w:r>
+        <w:rPr>
+          <w:rFonts w:ascii="Times New Roman" w:hAnsi="Times New Roman" w:cs="Times New Roman"/>
+          <w:sz w:val="24"/>
+          <w:szCs w:val="24"/>
+        </w:rPr>
+        <w:t>models like DFDs</w:t>
+      </w:r>
+      <w:r>
+        <w:rPr>
+          <w:rFonts w:ascii="Times New Roman" w:hAnsi="Times New Roman" w:cs="Times New Roman"/>
+          <w:sz w:val="24"/>
+          <w:szCs w:val="24"/>
+        </w:rPr>
+        <w:t xml:space="preserve"> </w:t>
+      </w:r>
+      <w:r>
+        <w:rPr>
+          <w:rFonts w:ascii="Times New Roman" w:hAnsi="Times New Roman" w:cs="Times New Roman"/>
+          <w:sz w:val="24"/>
+          <w:szCs w:val="24"/>
+        </w:rPr>
+        <w:lastRenderedPageBreak/>
+        <w:t>are created to make sure that all the functionality</w:t>
+      </w:r>
+      <w:r>
+        <w:rPr>
+          <w:rFonts w:ascii="Times New Roman" w:hAnsi="Times New Roman" w:cs="Times New Roman"/>
+          <w:sz w:val="24"/>
+          <w:szCs w:val="24"/>
+        </w:rPr>
+        <w:t xml:space="preserve"> of the system</w:t>
+      </w:r>
+      <w:r>
+        <w:rPr>
+          <w:rFonts w:ascii="Times New Roman" w:hAnsi="Times New Roman" w:cs="Times New Roman"/>
+          <w:sz w:val="24"/>
+          <w:szCs w:val="24"/>
+        </w:rPr>
+        <w:t xml:space="preserve"> will be </w:t>
+      </w:r>
+      <w:r>
+        <w:rPr>
+          <w:rFonts w:ascii="Times New Roman" w:hAnsi="Times New Roman" w:cs="Times New Roman"/>
+          <w:sz w:val="24"/>
+          <w:szCs w:val="24"/>
+        </w:rPr>
+        <w:t xml:space="preserve">implemented </w:t>
+      </w:r>
+      <w:r>
+        <w:rPr>
+          <w:rFonts w:ascii="Times New Roman" w:hAnsi="Times New Roman" w:cs="Times New Roman"/>
+          <w:sz w:val="24"/>
+          <w:szCs w:val="24"/>
+        </w:rPr>
+        <w:t xml:space="preserve">according to the requirements. </w:t>
+      </w:r>
+    </w:p>
+    <w:p>
+      <w:pPr>
+        <w:pStyle w:val="Heading2"/>
+      </w:pPr>
+      <w:r>
+        <w:t>Plans for testing the software.</w:t>
+      </w:r>
+    </w:p>
+    <w:p>
+      <w:r>
+        <w:t xml:space="preserve">Al the </w:t>
+      </w:r>
+      <w:r>
+        <w:t xml:space="preserve">system </w:t>
+      </w:r>
+      <w:r>
+        <w:t>feature</w:t>
+      </w:r>
+      <w:r>
+        <w:t>s</w:t>
+      </w:r>
+      <w:r>
+        <w:t xml:space="preserve"> </w:t>
+      </w:r>
+      <w:r>
+        <w:t xml:space="preserve">will be tested </w:t>
+      </w:r>
+      <w:r>
+        <w:t>with the</w:t>
+      </w:r>
+      <w:r>
+        <w:t xml:space="preserve"> test </w:t>
+      </w:r>
+      <w:r>
+        <w:t xml:space="preserve">scenarios </w:t>
+      </w:r>
+      <w:r>
+        <w:t xml:space="preserve">that will be </w:t>
+      </w:r>
+      <w:r>
+        <w:t>created.</w:t>
+      </w:r>
+      <w:r>
+        <w:t xml:space="preserve"> These will be provided in a</w:t>
+      </w:r>
+      <w:r>
+        <w:t xml:space="preserve">n additional test document. </w:t>
+      </w:r>
+    </w:p>
+    <w:p>
+      <w:pPr>
+        <w:pStyle w:val="Heading2"/>
+      </w:pPr>
+      <w:r>
+        <w:t>Pla</w:t>
+      </w:r>
+      <w:r>
+        <w:t>ns for maintaining the software.</w:t>
+      </w:r>
+    </w:p>
+    <w:p>
+      <w:r>
+        <w:t xml:space="preserve">Periodically, bug reports from users </w:t>
+      </w:r>
+      <w:r>
+        <w:t>will be reviewed. Any reported p</w:t>
+      </w:r>
+      <w:r>
+        <w:t>roblems will be fixed. This doc</w:t>
+      </w:r>
+      <w:r>
+        <w:t>ument will need to be updated if there are any new additional requirements involved.</w:t>
+      </w:r>
+    </w:p>
+    <w:p>
+      <w:pPr>
+        <w:pStyle w:val="Heading2"/>
+      </w:pPr>
+      <w:r>
+        <w:t>How to build and/or gen</w:t>
+      </w:r>
+      <w:r>
+        <w:t>erate the system's deliverables.</w:t>
+      </w:r>
+    </w:p>
+    <w:p>
+      <w:pPr>
+        <w:spacing w:line="360" w:lineRule="auto"/>
+        <w:jc w:val="both"/>
+        <w:rPr>
+          <w:rFonts w:ascii="Times New Roman" w:hAnsi="Times New Roman" w:cs="Times New Roman"/>
+          <w:sz w:val="24"/>
+          <w:szCs w:val="24"/>
+        </w:rPr>
+      </w:pPr>
+      <w:r>
+        <w:rPr>
+          <w:rFonts w:ascii="Times New Roman" w:hAnsi="Times New Roman" w:cs="Times New Roman"/>
+          <w:sz w:val="24"/>
+          <w:szCs w:val="24"/>
+        </w:rPr>
+        <w:t xml:space="preserve">The system </w:t>
+      </w:r>
+      <w:r>
+        <w:rPr>
+          <w:rFonts w:ascii="Times New Roman" w:hAnsi="Times New Roman" w:cs="Times New Roman"/>
+          <w:sz w:val="24"/>
+          <w:szCs w:val="24"/>
+        </w:rPr>
+        <w:t xml:space="preserve">will be compiled from the development machine and placed into the </w:t>
+      </w:r>
+      <w:r>
+        <w:rPr>
+          <w:rFonts w:ascii="Times New Roman" w:hAnsi="Times New Roman" w:cs="Times New Roman"/>
+          <w:sz w:val="24"/>
+          <w:szCs w:val="24"/>
+        </w:rPr>
+        <w:t xml:space="preserve">shiny </w:t>
+      </w:r>
+      <w:r>
+        <w:rPr>
+          <w:rFonts w:ascii="Times New Roman" w:hAnsi="Times New Roman" w:cs="Times New Roman"/>
+          <w:sz w:val="24"/>
+          <w:szCs w:val="24"/>
+        </w:rPr>
+        <w:t>web server.</w:t>
+      </w:r>
+    </w:p>
+    <w:p>
+      <w:pPr>
+        <w:pStyle w:val="Heading1"/>
+        <w:rPr>
+          <w:b/>
+          <w:sz w:val="36"/>
+          <w:szCs w:val="36"/>
+        </w:rPr>
+      </w:pPr>
+      <w:r>
+        <w:rPr>
+          <w:sz w:val="24"/>
+          <w:szCs w:val="24"/>
+        </w:rPr>
+        <w:t xml:space="preserve"> </w:t>
+      </w:r>
+      <w:bookmarkStart w:id="26" w:name="_Toc518368411"/>
+      <w:r>
+        <w:rPr>
+          <w:b/>
+          <w:sz w:val="36"/>
+          <w:szCs w:val="36"/>
+        </w:rPr>
         <w:t>Detailed System Design.</w:t>
       </w:r>
-      <w:bookmarkEnd w:id="25"/>
+      <w:bookmarkEnd w:id="26"/>
     </w:p>
     <w:p>
       <w:pPr>
@@ -6125,7 +6381,7 @@
           <w:szCs w:val="32"/>
         </w:rPr>
       </w:pPr>
-      <w:bookmarkStart w:id="26" w:name="_Toc518368412"/>
+      <w:bookmarkStart w:id="27" w:name="_Toc518368412"/>
       <w:r>
         <w:rPr>
           <w:rFonts w:ascii="Times New Roman" w:hAnsi="Times New Roman" w:cs="Times New Roman"/>
@@ -6150,7 +6406,7 @@
         </w:rPr>
         <w:t>component</w:t>
       </w:r>
-      <w:bookmarkEnd w:id="26"/>
+      <w:bookmarkEnd w:id="27"/>
     </w:p>
     <w:p>
       <w:pPr>
@@ -6294,7 +6550,6 @@
           <w:sz w:val="24"/>
           <w:szCs w:val="24"/>
         </w:rPr>
-        <w:lastRenderedPageBreak/>
         <w:t>Uses/Interactions</w:t>
       </w:r>
       <w:r>
@@ -6489,6 +6744,7 @@
           <w:sz w:val="24"/>
           <w:szCs w:val="24"/>
         </w:rPr>
+        <w:lastRenderedPageBreak/>
         <w:t xml:space="preserve">3 </w:t>
       </w:r>
       <w:r>
@@ -6808,7 +7064,7 @@
           <w:szCs w:val="32"/>
         </w:rPr>
       </w:pPr>
-      <w:bookmarkStart w:id="27" w:name="_Toc518368413"/>
+      <w:bookmarkStart w:id="28" w:name="_Toc518368413"/>
       <w:r>
         <w:rPr>
           <w:rFonts w:ascii="Times New Roman" w:hAnsi="Times New Roman" w:cs="Times New Roman"/>
@@ -6817,7 +7073,7 @@
         </w:rPr>
         <w:t>Image processing module.</w:t>
       </w:r>
-      <w:bookmarkEnd w:id="27"/>
+      <w:bookmarkEnd w:id="28"/>
     </w:p>
     <w:p>
       <w:pPr>
@@ -6909,139 +7165,139 @@
           <w:sz w:val="24"/>
           <w:szCs w:val="24"/>
         </w:rPr>
+        <w:t xml:space="preserve">Responsibility: </w:t>
+      </w:r>
+      <w:r>
+        <w:rPr>
+          <w:rFonts w:ascii="Times New Roman" w:hAnsi="Times New Roman" w:cs="Times New Roman"/>
+          <w:sz w:val="24"/>
+          <w:szCs w:val="24"/>
+        </w:rPr>
+        <w:t>The module provides an environment for processing and analyzing the images through segmentation. It uses the R packages like EBImage and flsr to perform the image analysis and processing</w:t>
+      </w:r>
+    </w:p>
+    <w:p>
+      <w:pPr>
+        <w:spacing w:line="360" w:lineRule="auto"/>
+        <w:jc w:val="both"/>
+        <w:rPr>
+          <w:rFonts w:ascii="Times New Roman" w:hAnsi="Times New Roman" w:cs="Times New Roman"/>
+          <w:sz w:val="24"/>
+          <w:szCs w:val="24"/>
+        </w:rPr>
+      </w:pPr>
+      <w:r>
+        <w:rPr>
+          <w:rFonts w:ascii="Times New Roman" w:hAnsi="Times New Roman" w:cs="Times New Roman"/>
+          <w:b/>
+          <w:sz w:val="24"/>
+          <w:szCs w:val="24"/>
+        </w:rPr>
+        <w:t>Uses/Interactions:</w:t>
+      </w:r>
+      <w:r>
+        <w:rPr>
+          <w:rFonts w:ascii="Times New Roman" w:hAnsi="Times New Roman" w:cs="Times New Roman"/>
+          <w:sz w:val="24"/>
+          <w:szCs w:val="24"/>
+        </w:rPr>
+        <w:t xml:space="preserve"> This component </w:t>
+      </w:r>
+      <w:r>
+        <w:rPr>
+          <w:rFonts w:ascii="Times New Roman" w:hAnsi="Times New Roman" w:cs="Times New Roman"/>
+          <w:sz w:val="24"/>
+          <w:szCs w:val="24"/>
+        </w:rPr>
+        <w:t>does not provide any user interface to the user as it performs all its tasks on the server not the client side.</w:t>
+      </w:r>
+    </w:p>
+    <w:p>
+      <w:pPr>
+        <w:spacing w:line="360" w:lineRule="auto"/>
+        <w:jc w:val="both"/>
+        <w:rPr>
+          <w:rFonts w:ascii="Times New Roman" w:hAnsi="Times New Roman" w:cs="Times New Roman"/>
+          <w:sz w:val="24"/>
+          <w:szCs w:val="24"/>
+        </w:rPr>
+      </w:pPr>
+      <w:r>
+        <w:rPr>
+          <w:rFonts w:ascii="Times New Roman" w:hAnsi="Times New Roman" w:cs="Times New Roman"/>
+          <w:b/>
+          <w:sz w:val="24"/>
+          <w:szCs w:val="24"/>
+        </w:rPr>
+        <w:t xml:space="preserve">Processing: </w:t>
+      </w:r>
+      <w:r>
+        <w:rPr>
+          <w:rFonts w:ascii="Times New Roman" w:hAnsi="Times New Roman" w:cs="Times New Roman"/>
+          <w:sz w:val="24"/>
+          <w:szCs w:val="24"/>
+        </w:rPr>
+        <w:t>This</w:t>
+      </w:r>
+      <w:r>
+        <w:rPr>
+          <w:rFonts w:ascii="Times New Roman" w:hAnsi="Times New Roman" w:cs="Times New Roman"/>
+          <w:b/>
+          <w:sz w:val="24"/>
+          <w:szCs w:val="24"/>
+        </w:rPr>
+        <w:t xml:space="preserve"> </w:t>
+      </w:r>
+      <w:r>
+        <w:rPr>
+          <w:rFonts w:ascii="Times New Roman" w:hAnsi="Times New Roman" w:cs="Times New Roman"/>
+          <w:sz w:val="24"/>
+          <w:szCs w:val="24"/>
+        </w:rPr>
+        <w:t>Component receives image inputs from the client side. The module then decomposes the image into segments and analyze the image in form of pixels.</w:t>
+      </w:r>
+      <w:r>
+        <w:rPr>
+          <w:rFonts w:ascii="Times New Roman" w:hAnsi="Times New Roman" w:cs="Times New Roman"/>
+          <w:sz w:val="24"/>
+          <w:szCs w:val="24"/>
+        </w:rPr>
+        <w:t xml:space="preserve"> After the image is loaded onto the server, this module then </w:t>
+      </w:r>
+      <w:r>
+        <w:rPr>
+          <w:rFonts w:ascii="Times New Roman" w:hAnsi="Times New Roman" w:cs="Times New Roman"/>
+          <w:sz w:val="24"/>
+          <w:szCs w:val="24"/>
+        </w:rPr>
+        <w:t>analyzes</w:t>
+      </w:r>
+      <w:r>
+        <w:rPr>
+          <w:rFonts w:ascii="Times New Roman" w:hAnsi="Times New Roman" w:cs="Times New Roman"/>
+          <w:sz w:val="24"/>
+          <w:szCs w:val="24"/>
+        </w:rPr>
+        <w:t xml:space="preserve"> the image pixels and identify the number of salient objects in the image.</w:t>
+      </w:r>
+    </w:p>
+    <w:p>
+      <w:pPr>
+        <w:spacing w:line="360" w:lineRule="auto"/>
+        <w:jc w:val="both"/>
+        <w:rPr>
+          <w:rFonts w:ascii="Times New Roman" w:hAnsi="Times New Roman" w:cs="Times New Roman"/>
+          <w:sz w:val="24"/>
+          <w:szCs w:val="24"/>
+        </w:rPr>
+      </w:pPr>
+      <w:r>
+        <w:rPr>
+          <w:rFonts w:ascii="Times New Roman" w:hAnsi="Times New Roman" w:cs="Times New Roman"/>
+          <w:sz w:val="24"/>
+          <w:szCs w:val="24"/>
+        </w:rPr>
         <w:lastRenderedPageBreak/>
-        <w:t xml:space="preserve">Responsibility: </w:t>
-      </w:r>
-      <w:r>
-        <w:rPr>
-          <w:rFonts w:ascii="Times New Roman" w:hAnsi="Times New Roman" w:cs="Times New Roman"/>
-          <w:sz w:val="24"/>
-          <w:szCs w:val="24"/>
-        </w:rPr>
-        <w:t>The module provides an environment for processing and analyzing the images through segmentation. It uses the R packages like EBImage and flsr to perform the image analysis and processing</w:t>
-      </w:r>
-    </w:p>
-    <w:p>
-      <w:pPr>
-        <w:spacing w:line="360" w:lineRule="auto"/>
-        <w:jc w:val="both"/>
-        <w:rPr>
-          <w:rFonts w:ascii="Times New Roman" w:hAnsi="Times New Roman" w:cs="Times New Roman"/>
-          <w:sz w:val="24"/>
-          <w:szCs w:val="24"/>
-        </w:rPr>
-      </w:pPr>
-      <w:r>
-        <w:rPr>
-          <w:rFonts w:ascii="Times New Roman" w:hAnsi="Times New Roman" w:cs="Times New Roman"/>
-          <w:b/>
-          <w:sz w:val="24"/>
-          <w:szCs w:val="24"/>
-        </w:rPr>
-        <w:t>Uses/Interactions:</w:t>
-      </w:r>
-      <w:r>
-        <w:rPr>
-          <w:rFonts w:ascii="Times New Roman" w:hAnsi="Times New Roman" w:cs="Times New Roman"/>
-          <w:sz w:val="24"/>
-          <w:szCs w:val="24"/>
-        </w:rPr>
-        <w:t xml:space="preserve"> This component </w:t>
-      </w:r>
-      <w:r>
-        <w:rPr>
-          <w:rFonts w:ascii="Times New Roman" w:hAnsi="Times New Roman" w:cs="Times New Roman"/>
-          <w:sz w:val="24"/>
-          <w:szCs w:val="24"/>
-        </w:rPr>
-        <w:t>does not provide any user interface to the user as it performs all its tasks on the server not the client side.</w:t>
-      </w:r>
-    </w:p>
-    <w:p>
-      <w:pPr>
-        <w:spacing w:line="360" w:lineRule="auto"/>
-        <w:jc w:val="both"/>
-        <w:rPr>
-          <w:rFonts w:ascii="Times New Roman" w:hAnsi="Times New Roman" w:cs="Times New Roman"/>
-          <w:sz w:val="24"/>
-          <w:szCs w:val="24"/>
-        </w:rPr>
-      </w:pPr>
-      <w:r>
-        <w:rPr>
-          <w:rFonts w:ascii="Times New Roman" w:hAnsi="Times New Roman" w:cs="Times New Roman"/>
-          <w:b/>
-          <w:sz w:val="24"/>
-          <w:szCs w:val="24"/>
-        </w:rPr>
-        <w:t xml:space="preserve">Processing: </w:t>
-      </w:r>
-      <w:r>
-        <w:rPr>
-          <w:rFonts w:ascii="Times New Roman" w:hAnsi="Times New Roman" w:cs="Times New Roman"/>
-          <w:sz w:val="24"/>
-          <w:szCs w:val="24"/>
-        </w:rPr>
-        <w:t>This</w:t>
-      </w:r>
-      <w:r>
-        <w:rPr>
-          <w:rFonts w:ascii="Times New Roman" w:hAnsi="Times New Roman" w:cs="Times New Roman"/>
-          <w:b/>
-          <w:sz w:val="24"/>
-          <w:szCs w:val="24"/>
-        </w:rPr>
-        <w:t xml:space="preserve"> </w:t>
-      </w:r>
-      <w:r>
-        <w:rPr>
-          <w:rFonts w:ascii="Times New Roman" w:hAnsi="Times New Roman" w:cs="Times New Roman"/>
-          <w:sz w:val="24"/>
-          <w:szCs w:val="24"/>
-        </w:rPr>
-        <w:t>Component receives image inputs from the client side. The module then decomposes the image into segments and analyze the image in form of pixels.</w:t>
-      </w:r>
-      <w:r>
-        <w:rPr>
-          <w:rFonts w:ascii="Times New Roman" w:hAnsi="Times New Roman" w:cs="Times New Roman"/>
-          <w:sz w:val="24"/>
-          <w:szCs w:val="24"/>
-        </w:rPr>
-        <w:t xml:space="preserve"> After the image is loaded onto the server, this module then </w:t>
-      </w:r>
-      <w:r>
-        <w:rPr>
-          <w:rFonts w:ascii="Times New Roman" w:hAnsi="Times New Roman" w:cs="Times New Roman"/>
-          <w:sz w:val="24"/>
-          <w:szCs w:val="24"/>
-        </w:rPr>
-        <w:t>analyzes</w:t>
-      </w:r>
-      <w:r>
-        <w:rPr>
-          <w:rFonts w:ascii="Times New Roman" w:hAnsi="Times New Roman" w:cs="Times New Roman"/>
-          <w:sz w:val="24"/>
-          <w:szCs w:val="24"/>
-        </w:rPr>
-        <w:t xml:space="preserve"> the image pixels and identify the number of salient objects in the image.</w:t>
-      </w:r>
-    </w:p>
-    <w:p>
-      <w:pPr>
-        <w:spacing w:line="360" w:lineRule="auto"/>
-        <w:jc w:val="both"/>
-        <w:rPr>
-          <w:rFonts w:ascii="Times New Roman" w:hAnsi="Times New Roman" w:cs="Times New Roman"/>
-          <w:sz w:val="24"/>
-          <w:szCs w:val="24"/>
-        </w:rPr>
-      </w:pPr>
-      <w:r>
-        <w:rPr>
-          <w:rFonts w:ascii="Times New Roman" w:hAnsi="Times New Roman" w:cs="Times New Roman"/>
-          <w:sz w:val="24"/>
-          <w:szCs w:val="24"/>
-        </w:rPr>
         <w:t>Algorithm</w:t>
       </w:r>
     </w:p>
@@ -7279,7 +7535,7 @@
           <w:szCs w:val="32"/>
         </w:rPr>
       </w:pPr>
-      <w:bookmarkStart w:id="28" w:name="_Toc518368414"/>
+      <w:bookmarkStart w:id="29" w:name="_Toc518368414"/>
       <w:r>
         <w:rPr>
           <w:rFonts w:ascii="Times New Roman" w:hAnsi="Times New Roman" w:cs="Times New Roman"/>
@@ -7288,7 +7544,7 @@
         </w:rPr>
         <w:t>Display Results Component.</w:t>
       </w:r>
-      <w:bookmarkEnd w:id="28"/>
+      <w:bookmarkEnd w:id="29"/>
     </w:p>
     <w:p>
       <w:pPr>
@@ -7456,7 +7712,6 @@
           <w:sz w:val="24"/>
           <w:szCs w:val="24"/>
         </w:rPr>
-        <w:lastRenderedPageBreak/>
         <w:t>Uses/Interactions:</w:t>
       </w:r>
       <w:r>
@@ -7681,6 +7936,7 @@
           <w:sz w:val="24"/>
           <w:szCs w:val="24"/>
         </w:rPr>
+        <w:lastRenderedPageBreak/>
         <w:t xml:space="preserve">Constraints: </w:t>
       </w:r>
       <w:r>
@@ -7747,7 +8003,7 @@
           <w:szCs w:val="32"/>
         </w:rPr>
       </w:pPr>
-      <w:bookmarkStart w:id="29" w:name="_Toc518368415"/>
+      <w:bookmarkStart w:id="30" w:name="_Toc518368415"/>
       <w:r>
         <w:rPr>
           <w:rFonts w:ascii="Times New Roman" w:hAnsi="Times New Roman" w:cs="Times New Roman"/>
@@ -7756,7 +8012,7 @@
         </w:rPr>
         <w:t>Help Components</w:t>
       </w:r>
-      <w:bookmarkEnd w:id="29"/>
+      <w:bookmarkEnd w:id="30"/>
     </w:p>
     <w:p>
       <w:pPr>
@@ -8001,7 +8257,6 @@
           <w:sz w:val="24"/>
           <w:szCs w:val="24"/>
         </w:rPr>
-        <w:lastRenderedPageBreak/>
         <w:t xml:space="preserve">2 </w:t>
       </w:r>
       <w:r>
@@ -8121,7 +8376,7 @@
           <w:szCs w:val="36"/>
         </w:rPr>
       </w:pPr>
-      <w:bookmarkStart w:id="30" w:name="_Toc518368416"/>
+      <w:bookmarkStart w:id="31" w:name="_Toc518368416"/>
       <w:r>
         <w:rPr>
           <w:rFonts w:ascii="Times New Roman" w:hAnsi="Times New Roman" w:cs="Times New Roman"/>
@@ -8140,7 +8395,7 @@
         </w:rPr>
         <w:t>.</w:t>
       </w:r>
-      <w:bookmarkEnd w:id="30"/>
+      <w:bookmarkEnd w:id="31"/>
     </w:p>
     <w:p>
       <w:pPr>
@@ -8280,6 +8535,7 @@
                 <w:sz w:val="24"/>
                 <w:szCs w:val="24"/>
               </w:rPr>
+              <w:lastRenderedPageBreak/>
               <w:t>OS</w:t>
             </w:r>
           </w:p>
@@ -8604,6 +8860,54 @@
           </w:p>
         </w:tc>
       </w:tr>
+      <w:tr>
+        <w:tc>
+          <w:tcPr>
+            <w:tcW w:w="2245" w:type="dxa"/>
+          </w:tcPr>
+          <w:p>
+            <w:pPr>
+              <w:spacing w:line="360" w:lineRule="auto"/>
+              <w:rPr>
+                <w:rFonts w:ascii="Times New Roman" w:hAnsi="Times New Roman" w:cs="Times New Roman"/>
+                <w:sz w:val="24"/>
+                <w:szCs w:val="24"/>
+              </w:rPr>
+            </w:pPr>
+            <w:r>
+              <w:rPr>
+                <w:rFonts w:ascii="Times New Roman" w:hAnsi="Times New Roman" w:cs="Times New Roman"/>
+                <w:sz w:val="24"/>
+                <w:szCs w:val="24"/>
+              </w:rPr>
+              <w:t>DFD</w:t>
+            </w:r>
+          </w:p>
+        </w:tc>
+        <w:tc>
+          <w:tcPr>
+            <w:tcW w:w="7105" w:type="dxa"/>
+          </w:tcPr>
+          <w:p>
+            <w:pPr>
+              <w:spacing w:line="360" w:lineRule="auto"/>
+              <w:rPr>
+                <w:rFonts w:ascii="Times New Roman" w:hAnsi="Times New Roman" w:cs="Times New Roman"/>
+                <w:sz w:val="24"/>
+                <w:szCs w:val="24"/>
+              </w:rPr>
+            </w:pPr>
+            <w:r>
+              <w:rPr>
+                <w:rFonts w:ascii="Times New Roman" w:hAnsi="Times New Roman" w:cs="Times New Roman"/>
+                <w:sz w:val="24"/>
+                <w:szCs w:val="24"/>
+              </w:rPr>
+              <w:t>Data flow Diagram</w:t>
+            </w:r>
+          </w:p>
+        </w:tc>
+      </w:tr>
     </w:tbl>
     <w:p>
       <w:pPr>
@@ -8627,7 +8931,7 @@
           <w:szCs w:val="36"/>
         </w:rPr>
       </w:pPr>
-      <w:bookmarkStart w:id="31" w:name="_Toc518368417"/>
+      <w:bookmarkStart w:id="32" w:name="_Toc518368417"/>
       <w:r>
         <w:rPr>
           <w:rFonts w:ascii="Times New Roman" w:hAnsi="Times New Roman" w:cs="Times New Roman"/>
@@ -8637,8 +8941,6 @@
         </w:rPr>
         <w:t>Bibliography</w:t>
       </w:r>
-      <w:bookmarkStart w:id="32" w:name="_GoBack"/>
-      <w:bookmarkEnd w:id="31"/>
       <w:bookmarkEnd w:id="32"/>
     </w:p>
     <w:p>
@@ -8816,7 +9118,6 @@
           <w:rFonts w:ascii="Times New Roman" w:hAnsi="Times New Roman" w:cs="Times New Roman"/>
           <w:b/>
         </w:rPr>
-        <w:lastRenderedPageBreak/>
         <w:t>[3]</w:t>
       </w:r>
       <w:r>
@@ -8908,7 +9209,7 @@
           <w:rPr>
             <w:noProof/>
           </w:rPr>
-          <w:t>16</w:t>
+          <w:t>8</w:t>
         </w:r>
         <w:r>
           <w:rPr>
@@ -9802,6 +10103,125 @@
     </w:lvl>
   </w:abstractNum>
   <w:abstractNum w:abstractNumId="8" w15:restartNumberingAfterBreak="0">
+    <w:nsid w:val="5024306C"/>
+    <w:multiLevelType w:val="hybridMultilevel"/>
+    <w:tmpl w:val="391EB8F4"/>
+    <w:lvl w:ilvl="0" w:tplc="B808ACC4">
+      <w:start w:val="1"/>
+      <w:numFmt w:val="decimal"/>
+      <w:lvlText w:val="%1."/>
+      <w:lvlJc w:val="left"/>
+      <w:pPr>
+        <w:tabs>
+          <w:tab w:val="num" w:pos="720"/>
+        </w:tabs>
+        <w:ind w:left="720" w:hanging="720"/>
+      </w:pPr>
+      <w:rPr>
+        <w:rFonts w:hint="default"/>
+      </w:rPr>
+    </w:lvl>
+    <w:lvl w:ilvl="1" w:tplc="914810FE">
+      <w:start w:val="1"/>
+      <w:numFmt w:val="none"/>
+      <w:lvlText w:val="6."/>
+      <w:lvlJc w:val="left"/>
+      <w:pPr>
+        <w:tabs>
+          <w:tab w:val="num" w:pos="1800"/>
+        </w:tabs>
+        <w:ind w:left="1800" w:hanging="720"/>
+      </w:pPr>
+      <w:rPr>
+        <w:rFonts w:hint="default"/>
+      </w:rPr>
+    </w:lvl>
+    <w:lvl w:ilvl="2" w:tplc="0409001B" w:tentative="1">
+      <w:start w:val="1"/>
+      <w:numFmt w:val="lowerRoman"/>
+      <w:lvlText w:val="%3."/>
+      <w:lvlJc w:val="right"/>
+      <w:pPr>
+        <w:tabs>
+          <w:tab w:val="num" w:pos="2160"/>
+        </w:tabs>
+        <w:ind w:left="2160" w:hanging="180"/>
+      </w:pPr>
+    </w:lvl>
+    <w:lvl w:ilvl="3" w:tplc="0409000F" w:tentative="1">
+      <w:start w:val="1"/>
+      <w:numFmt w:val="decimal"/>
+      <w:lvlText w:val="%4."/>
+      <w:lvlJc w:val="left"/>
+      <w:pPr>
+        <w:tabs>
+          <w:tab w:val="num" w:pos="2880"/>
+        </w:tabs>
+        <w:ind w:left="2880" w:hanging="360"/>
+      </w:pPr>
+    </w:lvl>
+    <w:lvl w:ilvl="4" w:tplc="04090019" w:tentative="1">
+      <w:start w:val="1"/>
+      <w:numFmt w:val="lowerLetter"/>
+      <w:lvlText w:val="%5."/>
+      <w:lvlJc w:val="left"/>
+      <w:pPr>
+        <w:tabs>
+          <w:tab w:val="num" w:pos="3600"/>
+        </w:tabs>
+        <w:ind w:left="3600" w:hanging="360"/>
+      </w:pPr>
+    </w:lvl>
+    <w:lvl w:ilvl="5" w:tplc="0409001B" w:tentative="1">
+      <w:start w:val="1"/>
+      <w:numFmt w:val="lowerRoman"/>
+      <w:lvlText w:val="%6."/>
+      <w:lvlJc w:val="right"/>
+      <w:pPr>
+        <w:tabs>
+          <w:tab w:val="num" w:pos="4320"/>
+        </w:tabs>
+        <w:ind w:left="4320" w:hanging="180"/>
+      </w:pPr>
+    </w:lvl>
+    <w:lvl w:ilvl="6" w:tplc="0409000F" w:tentative="1">
+      <w:start w:val="1"/>
+      <w:numFmt w:val="decimal"/>
+      <w:lvlText w:val="%7."/>
+      <w:lvlJc w:val="left"/>
+      <w:pPr>
+        <w:tabs>
+          <w:tab w:val="num" w:pos="5040"/>
+        </w:tabs>
+        <w:ind w:left="5040" w:hanging="360"/>
+      </w:pPr>
+    </w:lvl>
+    <w:lvl w:ilvl="7" w:tplc="04090019" w:tentative="1">
+      <w:start w:val="1"/>
+      <w:numFmt w:val="lowerLetter"/>
+      <w:lvlText w:val="%8."/>
+      <w:lvlJc w:val="left"/>
+      <w:pPr>
+        <w:tabs>
+          <w:tab w:val="num" w:pos="5760"/>
+        </w:tabs>
+        <w:ind w:left="5760" w:hanging="360"/>
+      </w:pPr>
+    </w:lvl>
+    <w:lvl w:ilvl="8" w:tplc="0409001B" w:tentative="1">
+      <w:start w:val="1"/>
+      <w:numFmt w:val="lowerRoman"/>
+      <w:lvlText w:val="%9."/>
+      <w:lvlJc w:val="right"/>
+      <w:pPr>
+        <w:tabs>
+          <w:tab w:val="num" w:pos="6480"/>
+        </w:tabs>
+        <w:ind w:left="6480" w:hanging="180"/>
+      </w:pPr>
+    </w:lvl>
+  </w:abstractNum>
+  <w:abstractNum w:abstractNumId="9" w15:restartNumberingAfterBreak="0">
     <w:nsid w:val="54CE3B62"/>
     <w:multiLevelType w:val="hybridMultilevel"/>
     <w:tmpl w:val="992A52E2"/>
@@ -9913,7 +10333,7 @@
       </w:rPr>
     </w:lvl>
   </w:abstractNum>
-  <w:abstractNum w:abstractNumId="9" w15:restartNumberingAfterBreak="0">
+  <w:abstractNum w:abstractNumId="10" w15:restartNumberingAfterBreak="0">
     <w:nsid w:val="558C35B4"/>
     <w:multiLevelType w:val="hybridMultilevel"/>
     <w:tmpl w:val="FBE06CB4"/>
@@ -10026,7 +10446,7 @@
       </w:rPr>
     </w:lvl>
   </w:abstractNum>
-  <w:abstractNum w:abstractNumId="10" w15:restartNumberingAfterBreak="0">
+  <w:abstractNum w:abstractNumId="11" w15:restartNumberingAfterBreak="0">
     <w:nsid w:val="57E52C12"/>
     <w:multiLevelType w:val="hybridMultilevel"/>
     <w:tmpl w:val="BCB4F7C0"/>
@@ -10139,7 +10559,7 @@
       </w:rPr>
     </w:lvl>
   </w:abstractNum>
-  <w:abstractNum w:abstractNumId="11" w15:restartNumberingAfterBreak="0">
+  <w:abstractNum w:abstractNumId="12" w15:restartNumberingAfterBreak="0">
     <w:nsid w:val="5F835E1D"/>
     <w:multiLevelType w:val="hybridMultilevel"/>
     <w:tmpl w:val="A35EBB84"/>
@@ -10252,7 +10672,7 @@
       </w:rPr>
     </w:lvl>
   </w:abstractNum>
-  <w:abstractNum w:abstractNumId="12" w15:restartNumberingAfterBreak="0">
+  <w:abstractNum w:abstractNumId="13" w15:restartNumberingAfterBreak="0">
     <w:nsid w:val="654E1B17"/>
     <w:multiLevelType w:val="hybridMultilevel"/>
     <w:tmpl w:val="65C822EA"/>
@@ -10365,7 +10785,7 @@
       </w:rPr>
     </w:lvl>
   </w:abstractNum>
-  <w:abstractNum w:abstractNumId="13" w15:restartNumberingAfterBreak="0">
+  <w:abstractNum w:abstractNumId="14" w15:restartNumberingAfterBreak="0">
     <w:nsid w:val="79476CF7"/>
     <w:multiLevelType w:val="multilevel"/>
     <w:tmpl w:val="0409001F"/>
@@ -10458,31 +10878,31 @@
     <w:abstractNumId w:val="2"/>
   </w:num>
   <w:num w:numId="3">
-    <w:abstractNumId w:val="12"/>
+    <w:abstractNumId w:val="13"/>
   </w:num>
   <w:num w:numId="4">
-    <w:abstractNumId w:val="9"/>
+    <w:abstractNumId w:val="10"/>
   </w:num>
   <w:num w:numId="5">
-    <w:abstractNumId w:val="8"/>
+    <w:abstractNumId w:val="9"/>
   </w:num>
   <w:num w:numId="6">
     <w:abstractNumId w:val="7"/>
   </w:num>
   <w:num w:numId="7">
-    <w:abstractNumId w:val="11"/>
+    <w:abstractNumId w:val="12"/>
   </w:num>
   <w:num w:numId="8">
     <w:abstractNumId w:val="3"/>
   </w:num>
   <w:num w:numId="9">
-    <w:abstractNumId w:val="10"/>
+    <w:abstractNumId w:val="11"/>
   </w:num>
   <w:num w:numId="10">
     <w:abstractNumId w:val="1"/>
   </w:num>
   <w:num w:numId="11">
-    <w:abstractNumId w:val="13"/>
+    <w:abstractNumId w:val="14"/>
   </w:num>
   <w:num w:numId="12">
     <w:abstractNumId w:val="0"/>
@@ -10522,6 +10942,9 @@
   </w:num>
   <w:num w:numId="15">
     <w:abstractNumId w:val="6"/>
+  </w:num>
+  <w:num w:numId="16">
+    <w:abstractNumId w:val="8"/>
   </w:num>
 </w:numbering>
 </file>
@@ -11160,7 +11583,6 @@
   <w:style w:type="character" w:default="1" w:styleId="DefaultParagraphFont">
     <w:name w:val="Default Paragraph Font"/>
     <w:uiPriority w:val="1"/>
-    <w:semiHidden/>
     <w:unhideWhenUsed/>
   </w:style>
   <w:style w:type="table" w:default="1" w:styleId="TableNormal">
@@ -11739,7 +12161,7 @@
 </file>
 
 <file path=customXml/itemProps1.xml><?xml version="1.0" encoding="utf-8"?>
-<ds:datastoreItem xmlns:ds="http://schemas.openxmlformats.org/officeDocument/2006/customXml" ds:itemID="{5F3BDBEC-18F8-4143-B28E-C858E07DF2BA}">
+<ds:datastoreItem xmlns:ds="http://schemas.openxmlformats.org/officeDocument/2006/customXml" ds:itemID="{080B06A3-217A-4B79-BC91-70116A6CC2C2}">
   <ds:schemaRefs>
     <ds:schemaRef ds:uri="http://schemas.openxmlformats.org/officeDocument/2006/bibliography"/>
   </ds:schemaRefs>

</xml_diff>